<commit_message>
#SHMUBlog6 modified Software project management plan
</commit_message>
<xml_diff>
--- a/docs/Software Project Management Plan -final.docx
+++ b/docs/Software Project Management Plan -final.docx
@@ -16,7 +16,7 @@
         </w:rPr>
         <w:t xml:space="preserve"> </w:t>
       </w:r>
-      <w:bookmarkStart w:id="0" w:name="_Toc3223104"/>
+      <w:bookmarkStart w:id="0" w:name="_Toc3322258"/>
       <w:r>
         <w:rPr>
           <w:rFonts w:ascii="微软雅黑" w:eastAsia="微软雅黑" w:hAnsi="微软雅黑"/>
@@ -130,7 +130,7 @@
       <w:pPr>
         <w:jc w:val="center"/>
         <w:rPr>
-          <w:rFonts w:ascii="微软雅黑" w:eastAsia="微软雅黑" w:hAnsi="微软雅黑" w:hint="eastAsia"/>
+          <w:rFonts w:ascii="微软雅黑" w:eastAsia="微软雅黑" w:hAnsi="微软雅黑"/>
           <w:b/>
           <w:sz w:val="36"/>
         </w:rPr>
@@ -165,6 +165,11 @@
     <w:sdt>
       <w:sdtPr>
         <w:rPr>
+          <w:rFonts w:asciiTheme="minorHAnsi" w:eastAsiaTheme="minorEastAsia" w:hAnsiTheme="minorHAnsi" w:cstheme="minorBidi"/>
+          <w:color w:val="auto"/>
+          <w:kern w:val="2"/>
+          <w:sz w:val="21"/>
+          <w:szCs w:val="22"/>
           <w:lang w:val="zh-CN"/>
         </w:rPr>
         <w:id w:val="1336112138"/>
@@ -175,22 +180,14 @@
       </w:sdtPr>
       <w:sdtEndPr>
         <w:rPr>
-          <w:rFonts w:asciiTheme="minorHAnsi" w:eastAsiaTheme="minorEastAsia" w:hAnsiTheme="minorHAnsi" w:cstheme="minorBidi"/>
           <w:b/>
           <w:bCs/>
-          <w:color w:val="auto"/>
-          <w:kern w:val="2"/>
-          <w:sz w:val="21"/>
-          <w:szCs w:val="22"/>
         </w:rPr>
       </w:sdtEndPr>
       <w:sdtContent>
         <w:p>
           <w:pPr>
             <w:pStyle w:val="TOC"/>
-            <w:rPr>
-              <w:rFonts w:hint="eastAsia"/>
-            </w:rPr>
           </w:pPr>
           <w:r>
             <w:rPr>
@@ -199,6 +196,8 @@
             </w:rPr>
             <w:t>Contents</w:t>
           </w:r>
+          <w:bookmarkStart w:id="1" w:name="_GoBack"/>
+          <w:bookmarkEnd w:id="1"/>
         </w:p>
         <w:p>
           <w:pPr>
@@ -219,7 +218,7 @@
           <w:r>
             <w:fldChar w:fldCharType="separate"/>
           </w:r>
-          <w:hyperlink w:anchor="_Toc3223104" w:history="1">
+          <w:hyperlink w:anchor="_Toc3322258" w:history="1">
             <w:r>
               <w:rPr>
                 <w:rStyle w:val="ab"/>
@@ -247,7 +246,7 @@
                 <w:noProof/>
                 <w:webHidden/>
               </w:rPr>
-              <w:instrText xml:space="preserve"> PAGEREF _Toc3223104 \h </w:instrText>
+              <w:instrText xml:space="preserve"> PAGEREF _Toc3322258 \h </w:instrText>
             </w:r>
             <w:r>
               <w:rPr>
@@ -288,7 +287,7 @@
               <w:noProof/>
             </w:rPr>
           </w:pPr>
-          <w:hyperlink w:anchor="_Toc3223105" w:history="1">
+          <w:hyperlink w:anchor="_Toc3322259" w:history="1">
             <w:r>
               <w:rPr>
                 <w:rStyle w:val="ab"/>
@@ -316,7 +315,7 @@
                 <w:noProof/>
                 <w:webHidden/>
               </w:rPr>
-              <w:instrText xml:space="preserve"> PAGEREF _Toc3223105 \h </w:instrText>
+              <w:instrText xml:space="preserve"> PAGEREF _Toc3322259 \h </w:instrText>
             </w:r>
             <w:r>
               <w:rPr>
@@ -336,7 +335,7 @@
                 <w:noProof/>
                 <w:webHidden/>
               </w:rPr>
-              <w:t>3</w:t>
+              <w:t>4</w:t>
             </w:r>
             <w:r>
               <w:rPr>
@@ -357,7 +356,7 @@
               <w:noProof/>
             </w:rPr>
           </w:pPr>
-          <w:hyperlink w:anchor="_Toc3223106" w:history="1">
+          <w:hyperlink w:anchor="_Toc3322260" w:history="1">
             <w:r>
               <w:rPr>
                 <w:rStyle w:val="ab"/>
@@ -385,7 +384,7 @@
                 <w:noProof/>
                 <w:webHidden/>
               </w:rPr>
-              <w:instrText xml:space="preserve"> PAGEREF _Toc3223106 \h </w:instrText>
+              <w:instrText xml:space="preserve"> PAGEREF _Toc3322260 \h </w:instrText>
             </w:r>
             <w:r>
               <w:rPr>
@@ -405,7 +404,7 @@
                 <w:noProof/>
                 <w:webHidden/>
               </w:rPr>
-              <w:t>3</w:t>
+              <w:t>4</w:t>
             </w:r>
             <w:r>
               <w:rPr>
@@ -426,7 +425,7 @@
               <w:noProof/>
             </w:rPr>
           </w:pPr>
-          <w:hyperlink w:anchor="_Toc3223107" w:history="1">
+          <w:hyperlink w:anchor="_Toc3322261" w:history="1">
             <w:r>
               <w:rPr>
                 <w:rStyle w:val="ab"/>
@@ -454,7 +453,7 @@
                 <w:noProof/>
                 <w:webHidden/>
               </w:rPr>
-              <w:instrText xml:space="preserve"> PAGEREF _Toc3223107 \h </w:instrText>
+              <w:instrText xml:space="preserve"> PAGEREF _Toc3322261 \h </w:instrText>
             </w:r>
             <w:r>
               <w:rPr>
@@ -474,7 +473,7 @@
                 <w:noProof/>
                 <w:webHidden/>
               </w:rPr>
-              <w:t>3</w:t>
+              <w:t>4</w:t>
             </w:r>
             <w:r>
               <w:rPr>
@@ -495,7 +494,7 @@
               <w:noProof/>
             </w:rPr>
           </w:pPr>
-          <w:hyperlink w:anchor="_Toc3223108" w:history="1">
+          <w:hyperlink w:anchor="_Toc3322262" w:history="1">
             <w:r>
               <w:rPr>
                 <w:rStyle w:val="ab"/>
@@ -523,7 +522,7 @@
                 <w:noProof/>
                 <w:webHidden/>
               </w:rPr>
-              <w:instrText xml:space="preserve"> PAGEREF _Toc3223108 \h </w:instrText>
+              <w:instrText xml:space="preserve"> PAGEREF _Toc3322262 \h </w:instrText>
             </w:r>
             <w:r>
               <w:rPr>
@@ -543,7 +542,7 @@
                 <w:noProof/>
                 <w:webHidden/>
               </w:rPr>
-              <w:t>4</w:t>
+              <w:t>5</w:t>
             </w:r>
             <w:r>
               <w:rPr>
@@ -564,7 +563,7 @@
               <w:noProof/>
             </w:rPr>
           </w:pPr>
-          <w:hyperlink w:anchor="_Toc3223109" w:history="1">
+          <w:hyperlink w:anchor="_Toc3322263" w:history="1">
             <w:r>
               <w:rPr>
                 <w:rStyle w:val="ab"/>
@@ -592,7 +591,7 @@
                 <w:noProof/>
                 <w:webHidden/>
               </w:rPr>
-              <w:instrText xml:space="preserve"> PAGEREF _Toc3223109 \h </w:instrText>
+              <w:instrText xml:space="preserve"> PAGEREF _Toc3322263 \h </w:instrText>
             </w:r>
             <w:r>
               <w:rPr>
@@ -612,7 +611,7 @@
                 <w:noProof/>
                 <w:webHidden/>
               </w:rPr>
-              <w:t>4</w:t>
+              <w:t>5</w:t>
             </w:r>
             <w:r>
               <w:rPr>
@@ -633,7 +632,7 @@
               <w:noProof/>
             </w:rPr>
           </w:pPr>
-          <w:hyperlink w:anchor="_Toc3223110" w:history="1">
+          <w:hyperlink w:anchor="_Toc3322264" w:history="1">
             <w:r>
               <w:rPr>
                 <w:rStyle w:val="ab"/>
@@ -661,7 +660,7 @@
                 <w:noProof/>
                 <w:webHidden/>
               </w:rPr>
-              <w:instrText xml:space="preserve"> PAGEREF _Toc3223110 \h </w:instrText>
+              <w:instrText xml:space="preserve"> PAGEREF _Toc3322264 \h </w:instrText>
             </w:r>
             <w:r>
               <w:rPr>
@@ -681,7 +680,7 @@
                 <w:noProof/>
                 <w:webHidden/>
               </w:rPr>
-              <w:t>5</w:t>
+              <w:t>6</w:t>
             </w:r>
             <w:r>
               <w:rPr>
@@ -702,7 +701,7 @@
               <w:noProof/>
             </w:rPr>
           </w:pPr>
-          <w:hyperlink w:anchor="_Toc3223111" w:history="1">
+          <w:hyperlink w:anchor="_Toc3322265" w:history="1">
             <w:r>
               <w:rPr>
                 <w:rStyle w:val="ab"/>
@@ -730,7 +729,7 @@
                 <w:noProof/>
                 <w:webHidden/>
               </w:rPr>
-              <w:instrText xml:space="preserve"> PAGEREF _Toc3223111 \h </w:instrText>
+              <w:instrText xml:space="preserve"> PAGEREF _Toc3322265 \h </w:instrText>
             </w:r>
             <w:r>
               <w:rPr>
@@ -750,7 +749,7 @@
                 <w:noProof/>
                 <w:webHidden/>
               </w:rPr>
-              <w:t>5</w:t>
+              <w:t>6</w:t>
             </w:r>
             <w:r>
               <w:rPr>
@@ -771,7 +770,7 @@
               <w:noProof/>
             </w:rPr>
           </w:pPr>
-          <w:hyperlink w:anchor="_Toc3223112" w:history="1">
+          <w:hyperlink w:anchor="_Toc3322266" w:history="1">
             <w:r>
               <w:rPr>
                 <w:rStyle w:val="ab"/>
@@ -799,7 +798,7 @@
                 <w:noProof/>
                 <w:webHidden/>
               </w:rPr>
-              <w:instrText xml:space="preserve"> PAGEREF _Toc3223112 \h </w:instrText>
+              <w:instrText xml:space="preserve"> PAGEREF _Toc3322266 \h </w:instrText>
             </w:r>
             <w:r>
               <w:rPr>
@@ -819,7 +818,7 @@
                 <w:noProof/>
                 <w:webHidden/>
               </w:rPr>
-              <w:t>5</w:t>
+              <w:t>6</w:t>
             </w:r>
             <w:r>
               <w:rPr>
@@ -840,7 +839,7 @@
               <w:noProof/>
             </w:rPr>
           </w:pPr>
-          <w:hyperlink w:anchor="_Toc3223113" w:history="1">
+          <w:hyperlink w:anchor="_Toc3322267" w:history="1">
             <w:r>
               <w:rPr>
                 <w:rStyle w:val="ab"/>
@@ -868,7 +867,7 @@
                 <w:noProof/>
                 <w:webHidden/>
               </w:rPr>
-              <w:instrText xml:space="preserve"> PAGEREF _Toc3223113 \h </w:instrText>
+              <w:instrText xml:space="preserve"> PAGEREF _Toc3322267 \h </w:instrText>
             </w:r>
             <w:r>
               <w:rPr>
@@ -888,7 +887,7 @@
                 <w:noProof/>
                 <w:webHidden/>
               </w:rPr>
-              <w:t>5</w:t>
+              <w:t>6</w:t>
             </w:r>
             <w:r>
               <w:rPr>
@@ -909,7 +908,7 @@
               <w:noProof/>
             </w:rPr>
           </w:pPr>
-          <w:hyperlink w:anchor="_Toc3223114" w:history="1">
+          <w:hyperlink w:anchor="_Toc3322268" w:history="1">
             <w:r>
               <w:rPr>
                 <w:rStyle w:val="ab"/>
@@ -937,7 +936,7 @@
                 <w:noProof/>
                 <w:webHidden/>
               </w:rPr>
-              <w:instrText xml:space="preserve"> PAGEREF _Toc3223114 \h </w:instrText>
+              <w:instrText xml:space="preserve"> PAGEREF _Toc3322268 \h </w:instrText>
             </w:r>
             <w:r>
               <w:rPr>
@@ -957,7 +956,7 @@
                 <w:noProof/>
                 <w:webHidden/>
               </w:rPr>
-              <w:t>6</w:t>
+              <w:t>8</w:t>
             </w:r>
             <w:r>
               <w:rPr>
@@ -978,7 +977,7 @@
               <w:noProof/>
             </w:rPr>
           </w:pPr>
-          <w:hyperlink w:anchor="_Toc3223115" w:history="1">
+          <w:hyperlink w:anchor="_Toc3322269" w:history="1">
             <w:r>
               <w:rPr>
                 <w:rStyle w:val="ab"/>
@@ -1006,7 +1005,7 @@
                 <w:noProof/>
                 <w:webHidden/>
               </w:rPr>
-              <w:instrText xml:space="preserve"> PAGEREF _Toc3223115 \h </w:instrText>
+              <w:instrText xml:space="preserve"> PAGEREF _Toc3322269 \h </w:instrText>
             </w:r>
             <w:r>
               <w:rPr>
@@ -1026,7 +1025,7 @@
                 <w:noProof/>
                 <w:webHidden/>
               </w:rPr>
-              <w:t>6</w:t>
+              <w:t>8</w:t>
             </w:r>
             <w:r>
               <w:rPr>
@@ -1047,7 +1046,7 @@
               <w:noProof/>
             </w:rPr>
           </w:pPr>
-          <w:hyperlink w:anchor="_Toc3223116" w:history="1">
+          <w:hyperlink w:anchor="_Toc3322270" w:history="1">
             <w:r>
               <w:rPr>
                 <w:rStyle w:val="ab"/>
@@ -1075,7 +1074,7 @@
                 <w:noProof/>
                 <w:webHidden/>
               </w:rPr>
-              <w:instrText xml:space="preserve"> PAGEREF _Toc3223116 \h </w:instrText>
+              <w:instrText xml:space="preserve"> PAGEREF _Toc3322270 \h </w:instrText>
             </w:r>
             <w:r>
               <w:rPr>
@@ -1095,7 +1094,7 @@
                 <w:noProof/>
                 <w:webHidden/>
               </w:rPr>
-              <w:t>7</w:t>
+              <w:t>8</w:t>
             </w:r>
             <w:r>
               <w:rPr>
@@ -1116,7 +1115,7 @@
               <w:noProof/>
             </w:rPr>
           </w:pPr>
-          <w:hyperlink w:anchor="_Toc3223117" w:history="1">
+          <w:hyperlink w:anchor="_Toc3322271" w:history="1">
             <w:r>
               <w:rPr>
                 <w:rStyle w:val="ab"/>
@@ -1144,7 +1143,7 @@
                 <w:noProof/>
                 <w:webHidden/>
               </w:rPr>
-              <w:instrText xml:space="preserve"> PAGEREF _Toc3223117 \h </w:instrText>
+              <w:instrText xml:space="preserve"> PAGEREF _Toc3322271 \h </w:instrText>
             </w:r>
             <w:r>
               <w:rPr>
@@ -1164,7 +1163,7 @@
                 <w:noProof/>
                 <w:webHidden/>
               </w:rPr>
-              <w:t>7</w:t>
+              <w:t>8</w:t>
             </w:r>
             <w:r>
               <w:rPr>
@@ -1185,7 +1184,7 @@
               <w:noProof/>
             </w:rPr>
           </w:pPr>
-          <w:hyperlink w:anchor="_Toc3223118" w:history="1">
+          <w:hyperlink w:anchor="_Toc3322272" w:history="1">
             <w:r>
               <w:rPr>
                 <w:rStyle w:val="ab"/>
@@ -1213,7 +1212,7 @@
                 <w:noProof/>
                 <w:webHidden/>
               </w:rPr>
-              <w:instrText xml:space="preserve"> PAGEREF _Toc3223118 \h </w:instrText>
+              <w:instrText xml:space="preserve"> PAGEREF _Toc3322272 \h </w:instrText>
             </w:r>
             <w:r>
               <w:rPr>
@@ -1233,7 +1232,7 @@
                 <w:noProof/>
                 <w:webHidden/>
               </w:rPr>
-              <w:t>8</w:t>
+              <w:t>9</w:t>
             </w:r>
             <w:r>
               <w:rPr>
@@ -1254,7 +1253,7 @@
               <w:noProof/>
             </w:rPr>
           </w:pPr>
-          <w:hyperlink w:anchor="_Toc3223119" w:history="1">
+          <w:hyperlink w:anchor="_Toc3322273" w:history="1">
             <w:r>
               <w:rPr>
                 <w:rStyle w:val="ab"/>
@@ -1282,7 +1281,7 @@
                 <w:noProof/>
                 <w:webHidden/>
               </w:rPr>
-              <w:instrText xml:space="preserve"> PAGEREF _Toc3223119 \h </w:instrText>
+              <w:instrText xml:space="preserve"> PAGEREF _Toc3322273 \h </w:instrText>
             </w:r>
             <w:r>
               <w:rPr>
@@ -1302,7 +1301,7 @@
                 <w:noProof/>
                 <w:webHidden/>
               </w:rPr>
-              <w:t>8</w:t>
+              <w:t>9</w:t>
             </w:r>
             <w:r>
               <w:rPr>
@@ -1323,7 +1322,7 @@
               <w:noProof/>
             </w:rPr>
           </w:pPr>
-          <w:hyperlink w:anchor="_Toc3223120" w:history="1">
+          <w:hyperlink w:anchor="_Toc3322274" w:history="1">
             <w:r>
               <w:rPr>
                 <w:rStyle w:val="ab"/>
@@ -1351,7 +1350,7 @@
                 <w:noProof/>
                 <w:webHidden/>
               </w:rPr>
-              <w:instrText xml:space="preserve"> PAGEREF _Toc3223120 \h </w:instrText>
+              <w:instrText xml:space="preserve"> PAGEREF _Toc3322274 \h </w:instrText>
             </w:r>
             <w:r>
               <w:rPr>
@@ -1371,7 +1370,7 @@
                 <w:noProof/>
                 <w:webHidden/>
               </w:rPr>
-              <w:t>8</w:t>
+              <w:t>9</w:t>
             </w:r>
             <w:r>
               <w:rPr>
@@ -1392,7 +1391,7 @@
               <w:noProof/>
             </w:rPr>
           </w:pPr>
-          <w:hyperlink w:anchor="_Toc3223121" w:history="1">
+          <w:hyperlink w:anchor="_Toc3322275" w:history="1">
             <w:r>
               <w:rPr>
                 <w:rStyle w:val="ab"/>
@@ -1420,7 +1419,7 @@
                 <w:noProof/>
                 <w:webHidden/>
               </w:rPr>
-              <w:instrText xml:space="preserve"> PAGEREF _Toc3223121 \h </w:instrText>
+              <w:instrText xml:space="preserve"> PAGEREF _Toc3322275 \h </w:instrText>
             </w:r>
             <w:r>
               <w:rPr>
@@ -1440,7 +1439,7 @@
                 <w:noProof/>
                 <w:webHidden/>
               </w:rPr>
-              <w:t>8</w:t>
+              <w:t>10</w:t>
             </w:r>
             <w:r>
               <w:rPr>
@@ -1461,7 +1460,7 @@
               <w:noProof/>
             </w:rPr>
           </w:pPr>
-          <w:hyperlink w:anchor="_Toc3223122" w:history="1">
+          <w:hyperlink w:anchor="_Toc3322276" w:history="1">
             <w:r>
               <w:rPr>
                 <w:rStyle w:val="ab"/>
@@ -1489,7 +1488,7 @@
                 <w:noProof/>
                 <w:webHidden/>
               </w:rPr>
-              <w:instrText xml:space="preserve"> PAGEREF _Toc3223122 \h </w:instrText>
+              <w:instrText xml:space="preserve"> PAGEREF _Toc3322276 \h </w:instrText>
             </w:r>
             <w:r>
               <w:rPr>
@@ -1509,7 +1508,7 @@
                 <w:noProof/>
                 <w:webHidden/>
               </w:rPr>
-              <w:t>9</w:t>
+              <w:t>10</w:t>
             </w:r>
             <w:r>
               <w:rPr>
@@ -1530,7 +1529,7 @@
               <w:noProof/>
             </w:rPr>
           </w:pPr>
-          <w:hyperlink w:anchor="_Toc3223123" w:history="1">
+          <w:hyperlink w:anchor="_Toc3322277" w:history="1">
             <w:r>
               <w:rPr>
                 <w:rStyle w:val="ab"/>
@@ -1558,7 +1557,7 @@
                 <w:noProof/>
                 <w:webHidden/>
               </w:rPr>
-              <w:instrText xml:space="preserve"> PAGEREF _Toc3223123 \h </w:instrText>
+              <w:instrText xml:space="preserve"> PAGEREF _Toc3322277 \h </w:instrText>
             </w:r>
             <w:r>
               <w:rPr>
@@ -1578,7 +1577,7 @@
                 <w:noProof/>
                 <w:webHidden/>
               </w:rPr>
-              <w:t>9</w:t>
+              <w:t>10</w:t>
             </w:r>
             <w:r>
               <w:rPr>
@@ -1599,7 +1598,7 @@
               <w:noProof/>
             </w:rPr>
           </w:pPr>
-          <w:hyperlink w:anchor="_Toc3223124" w:history="1">
+          <w:hyperlink w:anchor="_Toc3322278" w:history="1">
             <w:r>
               <w:rPr>
                 <w:rStyle w:val="ab"/>
@@ -1627,7 +1626,7 @@
                 <w:noProof/>
                 <w:webHidden/>
               </w:rPr>
-              <w:instrText xml:space="preserve"> PAGEREF _Toc3223124 \h </w:instrText>
+              <w:instrText xml:space="preserve"> PAGEREF _Toc3322278 \h </w:instrText>
             </w:r>
             <w:r>
               <w:rPr>
@@ -1647,7 +1646,7 @@
                 <w:noProof/>
                 <w:webHidden/>
               </w:rPr>
-              <w:t>9</w:t>
+              <w:t>10</w:t>
             </w:r>
             <w:r>
               <w:rPr>
@@ -1668,7 +1667,7 @@
               <w:noProof/>
             </w:rPr>
           </w:pPr>
-          <w:hyperlink w:anchor="_Toc3223125" w:history="1">
+          <w:hyperlink w:anchor="_Toc3322279" w:history="1">
             <w:r>
               <w:rPr>
                 <w:rStyle w:val="ab"/>
@@ -1696,7 +1695,7 @@
                 <w:noProof/>
                 <w:webHidden/>
               </w:rPr>
-              <w:instrText xml:space="preserve"> PAGEREF _Toc3223125 \h </w:instrText>
+              <w:instrText xml:space="preserve"> PAGEREF _Toc3322279 \h </w:instrText>
             </w:r>
             <w:r>
               <w:rPr>
@@ -1716,7 +1715,7 @@
                 <w:noProof/>
                 <w:webHidden/>
               </w:rPr>
-              <w:t>9</w:t>
+              <w:t>10</w:t>
             </w:r>
             <w:r>
               <w:rPr>
@@ -1737,7 +1736,7 @@
               <w:noProof/>
             </w:rPr>
           </w:pPr>
-          <w:hyperlink w:anchor="_Toc3223126" w:history="1">
+          <w:hyperlink w:anchor="_Toc3322280" w:history="1">
             <w:r>
               <w:rPr>
                 <w:rStyle w:val="ab"/>
@@ -1765,7 +1764,7 @@
                 <w:noProof/>
                 <w:webHidden/>
               </w:rPr>
-              <w:instrText xml:space="preserve"> PAGEREF _Toc3223126 \h </w:instrText>
+              <w:instrText xml:space="preserve"> PAGEREF _Toc3322280 \h </w:instrText>
             </w:r>
             <w:r>
               <w:rPr>
@@ -1785,7 +1784,7 @@
                 <w:noProof/>
                 <w:webHidden/>
               </w:rPr>
-              <w:t>9</w:t>
+              <w:t>11</w:t>
             </w:r>
             <w:r>
               <w:rPr>
@@ -1806,7 +1805,7 @@
               <w:noProof/>
             </w:rPr>
           </w:pPr>
-          <w:hyperlink w:anchor="_Toc3223127" w:history="1">
+          <w:hyperlink w:anchor="_Toc3322281" w:history="1">
             <w:r>
               <w:rPr>
                 <w:rStyle w:val="ab"/>
@@ -1834,7 +1833,7 @@
                 <w:noProof/>
                 <w:webHidden/>
               </w:rPr>
-              <w:instrText xml:space="preserve"> PAGEREF _Toc3223127 \h </w:instrText>
+              <w:instrText xml:space="preserve"> PAGEREF _Toc3322281 \h </w:instrText>
             </w:r>
             <w:r>
               <w:rPr>
@@ -1854,7 +1853,7 @@
                 <w:noProof/>
                 <w:webHidden/>
               </w:rPr>
-              <w:t>10</w:t>
+              <w:t>11</w:t>
             </w:r>
             <w:r>
               <w:rPr>
@@ -1875,7 +1874,7 @@
               <w:noProof/>
             </w:rPr>
           </w:pPr>
-          <w:hyperlink w:anchor="_Toc3223128" w:history="1">
+          <w:hyperlink w:anchor="_Toc3322282" w:history="1">
             <w:r>
               <w:rPr>
                 <w:rStyle w:val="ab"/>
@@ -1903,7 +1902,7 @@
                 <w:noProof/>
                 <w:webHidden/>
               </w:rPr>
-              <w:instrText xml:space="preserve"> PAGEREF _Toc3223128 \h </w:instrText>
+              <w:instrText xml:space="preserve"> PAGEREF _Toc3322282 \h </w:instrText>
             </w:r>
             <w:r>
               <w:rPr>
@@ -1923,7 +1922,7 @@
                 <w:noProof/>
                 <w:webHidden/>
               </w:rPr>
-              <w:t>10</w:t>
+              <w:t>11</w:t>
             </w:r>
             <w:r>
               <w:rPr>
@@ -1980,71 +1979,20 @@
     <w:p/>
     <w:p/>
     <w:p/>
-    <w:p>
-      <w:pPr>
-        <w:rPr>
-          <w:rFonts w:hint="eastAsia"/>
-        </w:rPr>
-      </w:pPr>
-    </w:p>
+    <w:p/>
     <w:p>
       <w:pPr>
         <w:pStyle w:val="2"/>
         <w:spacing w:line="415" w:lineRule="auto"/>
         <w:jc w:val="left"/>
       </w:pPr>
-      <w:bookmarkStart w:id="1" w:name="_Toc3223105"/>
+      <w:bookmarkStart w:id="2" w:name="_Toc3322259"/>
       <w:r>
         <w:rPr>
           <w:rFonts w:ascii="微软雅黑" w:eastAsia="微软雅黑" w:hAnsi="微软雅黑"/>
         </w:rPr>
         <w:lastRenderedPageBreak/>
         <w:t>1. Introduction</w:t>
-      </w:r>
-      <w:bookmarkEnd w:id="1"/>
-    </w:p>
-    <w:p>
-      <w:pPr>
-        <w:snapToGrid w:val="0"/>
-        <w:jc w:val="left"/>
-      </w:pPr>
-      <w:r>
-        <w:rPr>
-          <w:rFonts w:ascii="微软雅黑" w:eastAsia="微软雅黑" w:hAnsi="微软雅黑"/>
-          <w:sz w:val="24"/>
-          <w:szCs w:val="24"/>
-        </w:rPr>
-        <w:t xml:space="preserve">In the SHMUBlog Project a system has to be designed to support Internet communicating </w:t>
-      </w:r>
-      <w:r>
-        <w:rPr>
-          <w:rFonts w:ascii="微软雅黑" w:eastAsia="微软雅黑" w:hAnsi="微软雅黑"/>
-          <w:sz w:val="24"/>
-          <w:szCs w:val="24"/>
-        </w:rPr>
-        <w:t>system. The system to be made consists of at least four main functions, which must interact the internet. The system may involve the basic activities, such as user sign in, article publishing, knowledge  sharing and social communicating activities. The ent</w:t>
-      </w:r>
-      <w:r>
-        <w:rPr>
-          <w:rFonts w:ascii="微软雅黑" w:eastAsia="微软雅黑" w:hAnsi="微软雅黑"/>
-          <w:sz w:val="24"/>
-          <w:szCs w:val="24"/>
-        </w:rPr>
-        <w:t>ire system has to be developed(in Python) in a way that it is easy to maintain and extend.</w:t>
-      </w:r>
-    </w:p>
-    <w:p>
-      <w:pPr>
-        <w:pStyle w:val="3"/>
-        <w:spacing w:line="415" w:lineRule="auto"/>
-        <w:jc w:val="left"/>
-      </w:pPr>
-      <w:bookmarkStart w:id="2" w:name="_Toc3223106"/>
-      <w:r>
-        <w:rPr>
-          <w:rFonts w:ascii="微软雅黑" w:eastAsia="微软雅黑" w:hAnsi="微软雅黑"/>
-        </w:rPr>
-        <w:t>1.1 Project overview</w:t>
       </w:r>
       <w:bookmarkEnd w:id="2"/>
     </w:p>
@@ -2059,39 +2007,36 @@
           <w:sz w:val="24"/>
           <w:szCs w:val="24"/>
         </w:rPr>
-        <w:t>Blog is usually called Web Log, as a popular way of communication on the Internet, it mainly provides a platform for users to simple, fast and c</w:t>
+        <w:t>In the SHMUBlog Project a system has to be designed to support Internet communicating system. The system to be made consists of at least four main functions, which must interact the internet. The system may involve the basic activities, such as user sign in, article publishing, knowledge  sharing and social communicating activities. The entire system has to be developed(in Python) in a way that it is easy to maintain and extend.</w:t>
       </w:r>
+    </w:p>
+    <w:p>
+      <w:pPr>
+        <w:pStyle w:val="3"/>
+        <w:spacing w:line="415" w:lineRule="auto"/>
+        <w:jc w:val="left"/>
+      </w:pPr>
+      <w:bookmarkStart w:id="3" w:name="_Toc3322260"/>
+      <w:r>
+        <w:rPr>
+          <w:rFonts w:ascii="微软雅黑" w:eastAsia="微软雅黑" w:hAnsi="微软雅黑"/>
+        </w:rPr>
+        <w:t>1.1 Project overview</w:t>
+      </w:r>
+      <w:bookmarkEnd w:id="3"/>
+    </w:p>
+    <w:p>
+      <w:pPr>
+        <w:snapToGrid w:val="0"/>
+        <w:jc w:val="left"/>
+      </w:pPr>
       <w:r>
         <w:rPr>
           <w:rFonts w:ascii="微软雅黑" w:eastAsia="微软雅黑" w:hAnsi="微软雅黑"/>
           <w:sz w:val="24"/>
           <w:szCs w:val="24"/>
         </w:rPr>
-        <w:t>onvenient to publish their own experience, timely and easily communicate with others. Blog is after Email, BBS, ICQ after the emergence of the fourth kind of network communication, has been very popular with everyone, is the network era of personal "reader</w:t>
-      </w:r>
-      <w:r>
-        <w:rPr>
-          <w:rFonts w:ascii="微软雅黑" w:eastAsia="微软雅黑" w:hAnsi="微软雅黑"/>
-          <w:sz w:val="24"/>
-          <w:szCs w:val="24"/>
-        </w:rPr>
-        <w:t>'s digest", is a hyperlink as the entrance of the network diary, is a new way of life and new way of work, but also represents a new way of learning. communicate. Users can register in this system to apply for their own blog. Once users have applied for th</w:t>
-      </w:r>
-      <w:r>
-        <w:rPr>
-          <w:rFonts w:ascii="微软雅黑" w:eastAsia="微软雅黑" w:hAnsi="微软雅黑"/>
-          <w:sz w:val="24"/>
-          <w:szCs w:val="24"/>
-        </w:rPr>
-        <w:t>eir own blogs, they can post their feelings and experiences on their blogs. When they post their articles, visitors can comment on the content of the logs published by users. Users can publish articles, pictures and messages on the blog to communicate with</w:t>
-      </w:r>
-      <w:r>
-        <w:rPr>
-          <w:rFonts w:ascii="微软雅黑" w:eastAsia="微软雅黑" w:hAnsi="微软雅黑"/>
-          <w:sz w:val="24"/>
-          <w:szCs w:val="24"/>
-        </w:rPr>
-        <w:t xml:space="preserve"> others. At present, the domestic excellent Chinese blog network: CSDN, JianShu, LOFTER and so on.</w:t>
+        <w:t>Blog is usually called Web Log, as a popular way of communication on the Internet, it mainly provides a platform for users to simple, fast and convenient to publish their own experience, timely and easily communicate with others. Blog is after Email, BBS, ICQ after the emergence of the fourth kind of network communication, has been very popular with everyone, is the network era of personal "reader's digest", is a hyperlink as the entrance of the network diary, is a new way of life and new way of work, but also represents a new way of learning. communicate. Users can register in this system to apply for their own blog. Once users have applied for their own blogs, they can post their feelings and experiences on their blogs. When they post their articles, visitors can comment on the content of the logs published by users. Users can publish articles, pictures and messages on the blog to communicate with others. At present, the domestic excellent Chinese blog network: CSDN, JianShu, LOFTER and so on.</w:t>
       </w:r>
     </w:p>
     <w:p>
@@ -2100,14 +2045,14 @@
         <w:spacing w:line="415" w:lineRule="auto"/>
         <w:jc w:val="left"/>
       </w:pPr>
-      <w:bookmarkStart w:id="3" w:name="_Toc3223107"/>
+      <w:bookmarkStart w:id="4" w:name="_Toc3322261"/>
       <w:r>
         <w:rPr>
           <w:rFonts w:ascii="微软雅黑" w:eastAsia="微软雅黑" w:hAnsi="微软雅黑"/>
         </w:rPr>
         <w:t>1.2 Project deliveribles</w:t>
       </w:r>
-      <w:bookmarkEnd w:id="3"/>
+      <w:bookmarkEnd w:id="4"/>
     </w:p>
     <w:tbl>
       <w:tblPr>
@@ -2474,14 +2419,14 @@
         <w:spacing w:line="415" w:lineRule="auto"/>
         <w:jc w:val="left"/>
       </w:pPr>
-      <w:bookmarkStart w:id="4" w:name="_Toc3223108"/>
+      <w:bookmarkStart w:id="5" w:name="_Toc3322262"/>
       <w:r>
         <w:rPr>
           <w:rFonts w:ascii="微软雅黑" w:eastAsia="微软雅黑" w:hAnsi="微软雅黑"/>
         </w:rPr>
         <w:t>1.3 Evolution of this document</w:t>
       </w:r>
-      <w:bookmarkEnd w:id="4"/>
+      <w:bookmarkEnd w:id="5"/>
     </w:p>
     <w:p>
       <w:pPr>
@@ -2558,15 +2503,7 @@
           <w:sz w:val="24"/>
           <w:szCs w:val="24"/>
         </w:rPr>
-        <w:t xml:space="preserve"> - upda</w:t>
-      </w:r>
-      <w:r>
-        <w:rPr>
-          <w:rFonts w:ascii="微软雅黑" w:eastAsia="微软雅黑" w:hAnsi="微软雅黑"/>
-          <w:sz w:val="24"/>
-          <w:szCs w:val="24"/>
-        </w:rPr>
-        <w:t>ted as necessary</w:t>
+        <w:t xml:space="preserve"> - updated as necessary</w:t>
       </w:r>
     </w:p>
     <w:p>
@@ -2662,15 +2599,7 @@
           <w:sz w:val="24"/>
           <w:szCs w:val="24"/>
         </w:rPr>
-        <w:t xml:space="preserve"> - as the project prog</w:t>
-      </w:r>
-      <w:r>
-        <w:rPr>
-          <w:rFonts w:ascii="微软雅黑" w:eastAsia="微软雅黑" w:hAnsi="微软雅黑"/>
-          <w:sz w:val="24"/>
-          <w:szCs w:val="24"/>
-        </w:rPr>
-        <w:t>resses, the schedule will be updated accordingly</w:t>
+        <w:t xml:space="preserve"> - as the project progresses, the schedule will be updated accordingly</w:t>
       </w:r>
     </w:p>
     <w:p>
@@ -3087,14 +3016,14 @@
         <w:spacing w:line="415" w:lineRule="auto"/>
         <w:jc w:val="left"/>
       </w:pPr>
-      <w:bookmarkStart w:id="5" w:name="_Toc3223109"/>
+      <w:bookmarkStart w:id="6" w:name="_Toc3322263"/>
       <w:r>
         <w:rPr>
           <w:rFonts w:ascii="微软雅黑" w:eastAsia="微软雅黑" w:hAnsi="微软雅黑"/>
         </w:rPr>
         <w:t>1.4 References</w:t>
       </w:r>
-      <w:bookmarkEnd w:id="5"/>
+      <w:bookmarkEnd w:id="6"/>
     </w:p>
     <w:p>
       <w:pPr>
@@ -3144,17 +3073,7 @@
             <w:szCs w:val="24"/>
             <w:u w:val="single"/>
           </w:rPr>
-          <w:t>https://shmu.worktile.com/m</w:t>
-        </w:r>
-        <w:r>
-          <w:rPr>
-            <w:rFonts w:ascii="微软雅黑" w:eastAsia="微软雅黑" w:hAnsi="微软雅黑"/>
-            <w:color w:val="1155CC"/>
-            <w:sz w:val="24"/>
-            <w:szCs w:val="24"/>
-            <w:u w:val="single"/>
-          </w:rPr>
-          <w:t>ission/work-timeline/5c7655db856a011d2956f6ab</w:t>
+          <w:t>https://shmu.worktile.com/mission/work-timeline/5c7655db856a011d2956f6ab</w:t>
         </w:r>
       </w:hyperlink>
       <w:r>
@@ -3172,7 +3091,7 @@
         <w:spacing w:line="415" w:lineRule="auto"/>
         <w:jc w:val="left"/>
       </w:pPr>
-      <w:bookmarkStart w:id="6" w:name="_Toc3223110"/>
+      <w:bookmarkStart w:id="7" w:name="_Toc3322264"/>
       <w:r>
         <w:rPr>
           <w:rFonts w:ascii="微软雅黑" w:eastAsia="微软雅黑" w:hAnsi="微软雅黑"/>
@@ -3180,7 +3099,7 @@
         <w:lastRenderedPageBreak/>
         <w:t>1.5 Definitions, acronyms, and abbreviation</w:t>
       </w:r>
-      <w:bookmarkEnd w:id="6"/>
+      <w:bookmarkEnd w:id="7"/>
     </w:p>
     <w:p>
       <w:pPr>
@@ -3319,15 +3238,7 @@
           <w:sz w:val="24"/>
           <w:szCs w:val="24"/>
         </w:rPr>
-        <w:t>DD</w:t>
-      </w:r>
-      <w:r>
-        <w:rPr>
-          <w:rFonts w:ascii="微软雅黑" w:eastAsia="微软雅黑" w:hAnsi="微软雅黑"/>
-          <w:sz w:val="24"/>
-          <w:szCs w:val="24"/>
-        </w:rPr>
-        <w:t>D - Detailed Design Document</w:t>
+        <w:t>DDD - Detailed Design Document</w:t>
       </w:r>
     </w:p>
     <w:p>
@@ -3356,32 +3267,32 @@
         <w:spacing w:line="415" w:lineRule="auto"/>
         <w:jc w:val="left"/>
       </w:pPr>
-      <w:bookmarkStart w:id="7" w:name="_Toc3223111"/>
+      <w:bookmarkStart w:id="8" w:name="_Toc3322265"/>
       <w:r>
         <w:rPr>
           <w:rFonts w:ascii="微软雅黑" w:eastAsia="微软雅黑" w:hAnsi="微软雅黑"/>
         </w:rPr>
         <w:t>2. Project organization</w:t>
-      </w:r>
-      <w:bookmarkEnd w:id="7"/>
-    </w:p>
-    <w:p>
-      <w:pPr>
-        <w:pStyle w:val="3"/>
-        <w:spacing w:line="415" w:lineRule="auto"/>
-        <w:jc w:val="left"/>
-      </w:pPr>
-      <w:bookmarkStart w:id="8" w:name="_Toc3223112"/>
-      <w:r>
-        <w:rPr>
-          <w:rFonts w:ascii="微软雅黑" w:eastAsia="微软雅黑" w:hAnsi="微软雅黑"/>
-        </w:rPr>
-        <w:t>2.1 Process model</w:t>
       </w:r>
       <w:bookmarkEnd w:id="8"/>
     </w:p>
     <w:p>
       <w:pPr>
+        <w:pStyle w:val="3"/>
+        <w:spacing w:line="415" w:lineRule="auto"/>
+        <w:jc w:val="left"/>
+      </w:pPr>
+      <w:bookmarkStart w:id="9" w:name="_Toc3322266"/>
+      <w:r>
+        <w:rPr>
+          <w:rFonts w:ascii="微软雅黑" w:eastAsia="微软雅黑" w:hAnsi="微软雅黑"/>
+        </w:rPr>
+        <w:t>2.1 Process model</w:t>
+      </w:r>
+      <w:bookmarkEnd w:id="9"/>
+    </w:p>
+    <w:p>
+      <w:pPr>
         <w:snapToGrid w:val="0"/>
         <w:jc w:val="left"/>
       </w:pPr>
@@ -3391,15 +3302,7 @@
           <w:sz w:val="24"/>
           <w:szCs w:val="24"/>
         </w:rPr>
-        <w:t xml:space="preserve">The process used for this project will be a V-model such that each stage of the model allows us to do testing after completing a phases. Referring to the diagram </w:t>
-      </w:r>
-      <w:r>
-        <w:rPr>
-          <w:rFonts w:ascii="微软雅黑" w:eastAsia="微软雅黑" w:hAnsi="微软雅黑"/>
-          <w:sz w:val="24"/>
-          <w:szCs w:val="24"/>
-        </w:rPr>
-        <w:t>below, each phase is tested after completion.</w:t>
+        <w:t>The process used for this project will be a V-model such that each stage of the model allows us to do testing after completing a phases. Referring to the diagram below, each phase is tested after completion.</w:t>
       </w:r>
     </w:p>
     <w:p>
@@ -3463,14 +3366,14 @@
         <w:spacing w:line="415" w:lineRule="auto"/>
         <w:jc w:val="left"/>
       </w:pPr>
-      <w:bookmarkStart w:id="9" w:name="_Toc3223113"/>
+      <w:bookmarkStart w:id="10" w:name="_Toc3322267"/>
       <w:r>
         <w:rPr>
           <w:rFonts w:ascii="微软雅黑" w:eastAsia="微软雅黑" w:hAnsi="微软雅黑"/>
         </w:rPr>
         <w:t>2.2 Organization structure</w:t>
       </w:r>
-      <w:bookmarkEnd w:id="9"/>
+      <w:bookmarkEnd w:id="10"/>
     </w:p>
     <w:p>
       <w:pPr>
@@ -3581,7 +3484,7 @@
         </w:rPr>
         <w:drawing>
           <wp:inline distT="0" distB="0" distL="0" distR="0">
-            <wp:extent cx="5274310" cy="3575691"/>
+            <wp:extent cx="5318760" cy="3658090"/>
             <wp:effectExtent l="0" t="0" r="0" b="0"/>
             <wp:docPr id="2" name="图片 2"/>
             <wp:cNvGraphicFramePr>
@@ -3595,7 +3498,13 @@
                     <pic:cNvPicPr/>
                   </pic:nvPicPr>
                   <pic:blipFill>
-                    <a:blip r:embed="rId10"/>
+                    <a:blip r:embed="rId10">
+                      <a:extLst>
+                        <a:ext uri="{28A0092B-C50C-407E-A947-70E740481C1C}">
+                          <a14:useLocalDpi xmlns:a14="http://schemas.microsoft.com/office/drawing/2010/main" val="0"/>
+                        </a:ext>
+                      </a:extLst>
+                    </a:blip>
                     <a:stretch>
                       <a:fillRect/>
                     </a:stretch>
@@ -3603,7 +3512,7 @@
                   <pic:spPr>
                     <a:xfrm>
                       <a:off x="0" y="0"/>
-                      <a:ext cx="5274310" cy="3575691"/>
+                      <a:ext cx="5320873" cy="3659543"/>
                     </a:xfrm>
                     <a:prstGeom prst="rect">
                       <a:avLst/>
@@ -3618,53 +3527,73 @@
     </w:p>
     <w:p>
       <w:pPr>
+        <w:snapToGrid w:val="0"/>
+        <w:jc w:val="left"/>
+        <w:rPr>
+          <w:rFonts w:hint="eastAsia"/>
+        </w:rPr>
+      </w:pPr>
+      <w:r>
+        <w:rPr>
+          <w:rFonts w:hint="eastAsia"/>
+          <w:noProof/>
+        </w:rPr>
+        <w:drawing>
+          <wp:inline distT="0" distB="0" distL="0" distR="0">
+            <wp:extent cx="5278120" cy="3649980"/>
+            <wp:effectExtent l="0" t="0" r="0" b="7620"/>
+            <wp:docPr id="3" name="图片 3"/>
+            <wp:cNvGraphicFramePr>
+              <a:graphicFrameLocks xmlns:a="http://schemas.openxmlformats.org/drawingml/2006/main" noChangeAspect="1"/>
+            </wp:cNvGraphicFramePr>
+            <a:graphic xmlns:a="http://schemas.openxmlformats.org/drawingml/2006/main">
+              <a:graphicData uri="http://schemas.openxmlformats.org/drawingml/2006/picture">
+                <pic:pic xmlns:pic="http://schemas.openxmlformats.org/drawingml/2006/picture">
+                  <pic:nvPicPr>
+                    <pic:cNvPr id="3" name="WBS.png"/>
+                    <pic:cNvPicPr/>
+                  </pic:nvPicPr>
+                  <pic:blipFill>
+                    <a:blip r:embed="rId11">
+                      <a:extLst>
+                        <a:ext uri="{28A0092B-C50C-407E-A947-70E740481C1C}">
+                          <a14:useLocalDpi xmlns:a14="http://schemas.microsoft.com/office/drawing/2010/main" val="0"/>
+                        </a:ext>
+                      </a:extLst>
+                    </a:blip>
+                    <a:stretch>
+                      <a:fillRect/>
+                    </a:stretch>
+                  </pic:blipFill>
+                  <pic:spPr>
+                    <a:xfrm>
+                      <a:off x="0" y="0"/>
+                      <a:ext cx="5278120" cy="3649980"/>
+                    </a:xfrm>
+                    <a:prstGeom prst="rect">
+                      <a:avLst/>
+                    </a:prstGeom>
+                  </pic:spPr>
+                </pic:pic>
+              </a:graphicData>
+            </a:graphic>
+          </wp:inline>
+        </w:drawing>
+      </w:r>
+    </w:p>
+    <w:p>
+      <w:pPr>
         <w:pStyle w:val="3"/>
         <w:spacing w:line="415" w:lineRule="auto"/>
         <w:jc w:val="left"/>
       </w:pPr>
-      <w:bookmarkStart w:id="10" w:name="_Toc3223114"/>
+      <w:bookmarkStart w:id="11" w:name="_Toc3322268"/>
       <w:r>
         <w:rPr>
           <w:rFonts w:ascii="微软雅黑" w:eastAsia="微软雅黑" w:hAnsi="微软雅黑"/>
         </w:rPr>
+        <w:lastRenderedPageBreak/>
         <w:t>2.3 Organizational boundaries and interfaces</w:t>
-      </w:r>
-      <w:bookmarkEnd w:id="10"/>
-    </w:p>
-    <w:p>
-      <w:pPr>
-        <w:snapToGrid w:val="0"/>
-        <w:jc w:val="left"/>
-      </w:pPr>
-      <w:r>
-        <w:rPr>
-          <w:rFonts w:ascii="微软雅黑" w:eastAsia="微软雅黑" w:hAnsi="微软雅黑"/>
-          <w:sz w:val="24"/>
-          <w:szCs w:val="24"/>
-        </w:rPr>
-        <w:t>Team leaders throughout each development of the phases will be responsible for coordinating team meeting</w:t>
-      </w:r>
-      <w:r>
-        <w:rPr>
-          <w:rFonts w:ascii="微软雅黑" w:eastAsia="微软雅黑" w:hAnsi="微软雅黑"/>
-          <w:sz w:val="24"/>
-          <w:szCs w:val="24"/>
-        </w:rPr>
-        <w:t>s, updates, communications, and team deliverables.</w:t>
-      </w:r>
-    </w:p>
-    <w:p>
-      <w:pPr>
-        <w:pStyle w:val="3"/>
-        <w:spacing w:line="415" w:lineRule="auto"/>
-        <w:jc w:val="left"/>
-      </w:pPr>
-      <w:bookmarkStart w:id="11" w:name="_Toc3223115"/>
-      <w:r>
-        <w:rPr>
-          <w:rFonts w:ascii="微软雅黑" w:eastAsia="微软雅黑" w:hAnsi="微软雅黑"/>
-        </w:rPr>
-        <w:t>2.4 Project responsibilities</w:t>
       </w:r>
       <w:bookmarkEnd w:id="11"/>
     </w:p>
@@ -3679,15 +3608,36 @@
           <w:sz w:val="24"/>
           <w:szCs w:val="24"/>
         </w:rPr>
-        <w:t>For the most vital responsiblities per phase of each team members, please refer to segment 2.2. Ultimately the whole complete development of project team is responsible for the</w:t>
+        <w:t>Team leaders throughout each development of the phases will be responsible for coordinating team meetings, updates, communications, and team deliverables.</w:t>
       </w:r>
+    </w:p>
+    <w:p>
+      <w:pPr>
+        <w:pStyle w:val="3"/>
+        <w:spacing w:line="415" w:lineRule="auto"/>
+        <w:jc w:val="left"/>
+      </w:pPr>
+      <w:bookmarkStart w:id="12" w:name="_Toc3322269"/>
+      <w:r>
+        <w:rPr>
+          <w:rFonts w:ascii="微软雅黑" w:eastAsia="微软雅黑" w:hAnsi="微软雅黑"/>
+        </w:rPr>
+        <w:t>2.4 Project responsibilities</w:t>
+      </w:r>
+      <w:bookmarkEnd w:id="12"/>
+    </w:p>
+    <w:p>
+      <w:pPr>
+        <w:snapToGrid w:val="0"/>
+        <w:jc w:val="left"/>
+      </w:pPr>
       <w:r>
         <w:rPr>
           <w:rFonts w:ascii="微软雅黑" w:eastAsia="微软雅黑" w:hAnsi="微软雅黑"/>
           <w:sz w:val="24"/>
           <w:szCs w:val="24"/>
         </w:rPr>
-        <w:t xml:space="preserve"> successful delivery of the product. The team member tasks per deliverable according to expertise and the phases below:</w:t>
+        <w:t>For the most vital responsiblities per phase of each team members, please refer to segment 2.2. Ultimately the whole complete development of project team is responsible for the successful delivery of the product. The team member tasks per deliverable according to expertise and the phases below:</w:t>
       </w:r>
     </w:p>
     <w:p>
@@ -3727,15 +3677,7 @@
           <w:sz w:val="24"/>
           <w:szCs w:val="24"/>
         </w:rPr>
-        <w:t xml:space="preserve">Plan Presentation(PPT) - </w:t>
-      </w:r>
-      <w:r>
-        <w:rPr>
-          <w:rFonts w:ascii="微软雅黑" w:eastAsia="微软雅黑" w:hAnsi="微软雅黑"/>
-          <w:sz w:val="24"/>
-          <w:szCs w:val="24"/>
-        </w:rPr>
-        <w:t>刘通</w:t>
+        <w:t>Plan Presentation(PPT) - 刘通</w:t>
       </w:r>
     </w:p>
     <w:p>
@@ -3775,16 +3717,7 @@
           <w:sz w:val="24"/>
           <w:szCs w:val="24"/>
         </w:rPr>
-        <w:lastRenderedPageBreak/>
-        <w:t xml:space="preserve">Source Code - </w:t>
-      </w:r>
-      <w:r>
-        <w:rPr>
-          <w:rFonts w:ascii="微软雅黑" w:eastAsia="微软雅黑" w:hAnsi="微软雅黑"/>
-          <w:sz w:val="24"/>
-          <w:szCs w:val="24"/>
-        </w:rPr>
-        <w:t>曾科特、刘通、李鹏飞</w:t>
+        <w:t>Source Code - 曾科特、刘通、李鹏飞</w:t>
       </w:r>
     </w:p>
     <w:p>
@@ -3804,15 +3737,7 @@
           <w:sz w:val="24"/>
           <w:szCs w:val="24"/>
         </w:rPr>
-        <w:t xml:space="preserve">Test Plan - </w:t>
-      </w:r>
-      <w:r>
-        <w:rPr>
-          <w:rFonts w:ascii="微软雅黑" w:eastAsia="微软雅黑" w:hAnsi="微软雅黑"/>
-          <w:sz w:val="24"/>
-          <w:szCs w:val="24"/>
-        </w:rPr>
-        <w:t>刘哲峰</w:t>
+        <w:t>Test Plan - 刘哲峰</w:t>
       </w:r>
     </w:p>
     <w:p>
@@ -3832,15 +3757,7 @@
           <w:sz w:val="24"/>
           <w:szCs w:val="24"/>
         </w:rPr>
-        <w:t xml:space="preserve">Release for Product - </w:t>
-      </w:r>
-      <w:r>
-        <w:rPr>
-          <w:rFonts w:ascii="微软雅黑" w:eastAsia="微软雅黑" w:hAnsi="微软雅黑"/>
-          <w:sz w:val="24"/>
-          <w:szCs w:val="24"/>
-        </w:rPr>
-        <w:t>曾科特</w:t>
+        <w:t>Release for Product - 曾科特</w:t>
       </w:r>
     </w:p>
     <w:p>
@@ -3875,14 +3792,14 @@
         <w:spacing w:line="415" w:lineRule="auto"/>
         <w:jc w:val="left"/>
       </w:pPr>
-      <w:bookmarkStart w:id="12" w:name="_Toc3223116"/>
+      <w:bookmarkStart w:id="13" w:name="_Toc3322270"/>
       <w:r>
         <w:rPr>
           <w:rFonts w:ascii="微软雅黑" w:eastAsia="微软雅黑" w:hAnsi="微软雅黑"/>
         </w:rPr>
         <w:t>3. Goals &amp; Scope</w:t>
       </w:r>
-      <w:bookmarkEnd w:id="12"/>
+      <w:bookmarkEnd w:id="13"/>
     </w:p>
     <w:p>
       <w:pPr>
@@ -3895,15 +3812,7 @@
           <w:sz w:val="24"/>
           <w:szCs w:val="24"/>
         </w:rPr>
-        <w:t>Goals provide the primary objectives for the project and help define the scope. The following two sections specify this project’s prioritized goals and a series non­goals with expl</w:t>
-      </w:r>
-      <w:r>
-        <w:rPr>
-          <w:rFonts w:ascii="微软雅黑" w:eastAsia="微软雅黑" w:hAnsi="微软雅黑"/>
-          <w:sz w:val="24"/>
-          <w:szCs w:val="24"/>
-        </w:rPr>
-        <w:t>anations, in order to clarify scope, intentions, and direction of the project.</w:t>
+        <w:t>Goals provide the primary objectives for the project and help define the scope. The following two sections specify this project’s prioritized goals and a series non­goals with explanations, in order to clarify scope, intentions, and direction of the project.</w:t>
       </w:r>
     </w:p>
     <w:p>
@@ -3912,14 +3821,14 @@
         <w:spacing w:line="415" w:lineRule="auto"/>
         <w:jc w:val="left"/>
       </w:pPr>
-      <w:bookmarkStart w:id="13" w:name="_Toc3223117"/>
+      <w:bookmarkStart w:id="14" w:name="_Toc3322271"/>
       <w:r>
         <w:rPr>
           <w:rFonts w:ascii="微软雅黑" w:eastAsia="微软雅黑" w:hAnsi="微软雅黑"/>
         </w:rPr>
         <w:t>3.1 Goals</w:t>
       </w:r>
-      <w:bookmarkEnd w:id="13"/>
+      <w:bookmarkEnd w:id="14"/>
     </w:p>
     <w:p>
       <w:pPr>
@@ -4126,6 +4035,7 @@
                 <w:sz w:val="24"/>
                 <w:szCs w:val="24"/>
               </w:rPr>
+              <w:lastRenderedPageBreak/>
               <w:t>1.1</w:t>
             </w:r>
           </w:p>
@@ -4394,15 +4304,7 @@
                 <w:sz w:val="24"/>
                 <w:szCs w:val="24"/>
               </w:rPr>
-              <w:t xml:space="preserve">User </w:t>
-            </w:r>
-            <w:r>
-              <w:rPr>
-                <w:rFonts w:ascii="微软雅黑" w:eastAsia="微软雅黑" w:hAnsi="微软雅黑"/>
-                <w:sz w:val="24"/>
-                <w:szCs w:val="24"/>
-              </w:rPr>
-              <w:t>modules</w:t>
+              <w:t>User modules</w:t>
             </w:r>
           </w:p>
         </w:tc>
@@ -5168,15 +5070,14 @@
         <w:spacing w:line="415" w:lineRule="auto"/>
         <w:jc w:val="left"/>
       </w:pPr>
-      <w:bookmarkStart w:id="14" w:name="_Toc3223118"/>
+      <w:bookmarkStart w:id="15" w:name="_Toc3322272"/>
       <w:r>
         <w:rPr>
           <w:rFonts w:ascii="微软雅黑" w:eastAsia="微软雅黑" w:hAnsi="微软雅黑"/>
         </w:rPr>
-        <w:lastRenderedPageBreak/>
         <w:t>3.2 Non-Goals</w:t>
       </w:r>
-      <w:bookmarkEnd w:id="14"/>
+      <w:bookmarkEnd w:id="15"/>
     </w:p>
     <w:p>
       <w:pPr>
@@ -5189,15 +5090,7 @@
           <w:sz w:val="24"/>
           <w:szCs w:val="24"/>
         </w:rPr>
-        <w:t xml:space="preserve">Defining non­goals clarifies the scope of the project by specifying attributes or functionality that are not in the scope of the project. The following table defines these non­goals and provides explanation as to why they are </w:t>
-      </w:r>
-      <w:r>
-        <w:rPr>
-          <w:rFonts w:ascii="微软雅黑" w:eastAsia="微软雅黑" w:hAnsi="微软雅黑"/>
-          <w:sz w:val="24"/>
-          <w:szCs w:val="24"/>
-        </w:rPr>
-        <w:t>excluded for the project.</w:t>
+        <w:t>Defining non­goals clarifies the scope of the project by specifying attributes or functionality that are not in the scope of the project. The following table defines these non­goals and provides explanation as to why they are excluded for the project.</w:t>
       </w:r>
     </w:p>
     <w:p>
@@ -5466,8 +5359,6 @@
             </w:r>
           </w:p>
         </w:tc>
-        <w:bookmarkStart w:id="15" w:name="_GoBack"/>
-        <w:bookmarkEnd w:id="15"/>
       </w:tr>
       <w:tr>
         <w:trPr>
@@ -5557,18 +5448,12 @@
         <w:spacing w:line="415" w:lineRule="auto"/>
         <w:jc w:val="left"/>
       </w:pPr>
-      <w:bookmarkStart w:id="16" w:name="_Toc3223119"/>
+      <w:bookmarkStart w:id="16" w:name="_Toc3322273"/>
       <w:r>
         <w:rPr>
           <w:rFonts w:ascii="微软雅黑" w:eastAsia="微软雅黑" w:hAnsi="微软雅黑"/>
         </w:rPr>
-        <w:t xml:space="preserve">4. Managerial </w:t>
-      </w:r>
-      <w:r>
-        <w:rPr>
-          <w:rFonts w:ascii="微软雅黑" w:eastAsia="微软雅黑" w:hAnsi="微软雅黑"/>
-        </w:rPr>
-        <w:t>process</w:t>
+        <w:t>4. Managerial process</w:t>
       </w:r>
       <w:bookmarkEnd w:id="16"/>
     </w:p>
@@ -5578,7 +5463,7 @@
         <w:spacing w:line="415" w:lineRule="auto"/>
         <w:jc w:val="left"/>
       </w:pPr>
-      <w:bookmarkStart w:id="17" w:name="_Toc3223120"/>
+      <w:bookmarkStart w:id="17" w:name="_Toc3322274"/>
       <w:r>
         <w:rPr>
           <w:rFonts w:ascii="微软雅黑" w:eastAsia="微软雅黑" w:hAnsi="微软雅黑"/>
@@ -5598,7 +5483,7 @@
           <w:sz w:val="24"/>
           <w:szCs w:val="24"/>
         </w:rPr>
-        <w:t>The management objective is to deliver the product in time and of high quality. The PM and QA work together to achieve this by respectively checking that process is made as planned and monitoring the quality</w:t>
+        <w:t xml:space="preserve">The management objective is to deliver the product in time and of high </w:t>
       </w:r>
       <w:r>
         <w:rPr>
@@ -5606,7 +5491,8 @@
           <w:sz w:val="24"/>
           <w:szCs w:val="24"/>
         </w:rPr>
-        <w:t xml:space="preserve"> of the product at various stages.</w:t>
+        <w:lastRenderedPageBreak/>
+        <w:t>quality. The PM and QA work together to achieve this by respectively checking that process is made as planned and monitoring the quality of the product at various stages.</w:t>
       </w:r>
     </w:p>
     <w:p>
@@ -5615,7 +5501,7 @@
         <w:spacing w:line="415" w:lineRule="auto"/>
         <w:jc w:val="left"/>
       </w:pPr>
-      <w:bookmarkStart w:id="18" w:name="_Toc3223121"/>
+      <w:bookmarkStart w:id="18" w:name="_Toc3322275"/>
       <w:r>
         <w:rPr>
           <w:rFonts w:ascii="微软雅黑" w:eastAsia="微软雅黑" w:hAnsi="微软雅黑"/>
@@ -5684,12 +5570,11 @@
         <w:spacing w:line="415" w:lineRule="auto"/>
         <w:jc w:val="left"/>
       </w:pPr>
-      <w:bookmarkStart w:id="19" w:name="_Toc3223122"/>
+      <w:bookmarkStart w:id="19" w:name="_Toc3322276"/>
       <w:r>
         <w:rPr>
           <w:rFonts w:ascii="微软雅黑" w:eastAsia="微软雅黑" w:hAnsi="微软雅黑"/>
         </w:rPr>
-        <w:lastRenderedPageBreak/>
         <w:t>4.3 Risk management</w:t>
       </w:r>
       <w:bookmarkEnd w:id="19"/>
@@ -5725,15 +5610,7 @@
           <w:sz w:val="24"/>
           <w:szCs w:val="24"/>
         </w:rPr>
-        <w:t>Technolog</w:t>
-      </w:r>
-      <w:r>
-        <w:rPr>
-          <w:rFonts w:ascii="微软雅黑" w:eastAsia="微软雅黑" w:hAnsi="微软雅黑"/>
-          <w:sz w:val="24"/>
-          <w:szCs w:val="24"/>
-        </w:rPr>
-        <w:t>y risk</w:t>
+        <w:t>Technology risk</w:t>
       </w:r>
     </w:p>
     <w:p>
@@ -5782,7 +5659,7 @@
         <w:spacing w:line="415" w:lineRule="auto"/>
         <w:jc w:val="left"/>
       </w:pPr>
-      <w:bookmarkStart w:id="20" w:name="_Toc3223123"/>
+      <w:bookmarkStart w:id="20" w:name="_Toc3322277"/>
       <w:r>
         <w:rPr>
           <w:rFonts w:ascii="微软雅黑" w:eastAsia="微软雅黑" w:hAnsi="微软雅黑"/>
@@ -5888,15 +5765,7 @@
           <w:sz w:val="24"/>
           <w:szCs w:val="24"/>
         </w:rPr>
-        <w:t>Trac</w:t>
-      </w:r>
-      <w:r>
-        <w:rPr>
-          <w:rFonts w:ascii="微软雅黑" w:eastAsia="微软雅黑" w:hAnsi="微软雅黑"/>
-          <w:sz w:val="24"/>
-          <w:szCs w:val="24"/>
-        </w:rPr>
-        <w:t>king utilizing baselines in MS project</w:t>
+        <w:t>Tracking utilizing baselines in MS project</w:t>
       </w:r>
     </w:p>
     <w:p>
@@ -5905,7 +5774,7 @@
         <w:spacing w:line="415" w:lineRule="auto"/>
         <w:jc w:val="left"/>
       </w:pPr>
-      <w:bookmarkStart w:id="21" w:name="_Toc3223124"/>
+      <w:bookmarkStart w:id="21" w:name="_Toc3322278"/>
       <w:r>
         <w:rPr>
           <w:rFonts w:ascii="微软雅黑" w:eastAsia="微软雅黑" w:hAnsi="微软雅黑"/>
@@ -5920,7 +5789,7 @@
         <w:spacing w:line="415" w:lineRule="auto"/>
         <w:jc w:val="left"/>
       </w:pPr>
-      <w:bookmarkStart w:id="22" w:name="_Toc3223125"/>
+      <w:bookmarkStart w:id="22" w:name="_Toc3322279"/>
       <w:r>
         <w:rPr>
           <w:rFonts w:ascii="微软雅黑" w:eastAsia="微软雅黑" w:hAnsi="微软雅黑"/>
@@ -5940,7 +5809,7 @@
           <w:sz w:val="24"/>
           <w:szCs w:val="24"/>
         </w:rPr>
-        <w:t xml:space="preserve">The project will be implemented utilizing V-model methodology and tools such as Flask, Bootstrap, CKeditor, MariaDB, Sqlite3, PyCharm, Git, Worktile and Tencent </w:t>
+        <w:t xml:space="preserve">The project will be implemented utilizing V-model methodology and </w:t>
       </w:r>
       <w:r>
         <w:rPr>
@@ -5948,7 +5817,8 @@
           <w:sz w:val="24"/>
           <w:szCs w:val="24"/>
         </w:rPr>
-        <w:t>Online Doc will be utilized. The risk for each category are listed to complete the project successfully. For each risk, a description, a probability to occur, the action associated and the impact of the risk are given.</w:t>
+        <w:lastRenderedPageBreak/>
+        <w:t>tools such as Flask, Bootstrap, CKeditor, MariaDB, Sqlite3, PyCharm, Git, Worktile and Tencent Online Doc will be utilized. The risk for each category are listed to complete the project successfully. For each risk, a description, a probability to occur, the action associated and the impact of the risk are given.</w:t>
       </w:r>
     </w:p>
     <w:p>
@@ -5957,7 +5827,7 @@
         <w:spacing w:line="415" w:lineRule="auto"/>
         <w:jc w:val="left"/>
       </w:pPr>
-      <w:bookmarkStart w:id="23" w:name="_Toc3223126"/>
+      <w:bookmarkStart w:id="23" w:name="_Toc3322280"/>
       <w:r>
         <w:rPr>
           <w:rFonts w:ascii="微软雅黑" w:eastAsia="微软雅黑" w:hAnsi="微软雅黑"/>
@@ -5977,47 +5847,7 @@
           <w:sz w:val="24"/>
           <w:szCs w:val="24"/>
         </w:rPr>
-        <w:t>Documentat</w:t>
-      </w:r>
-      <w:r>
-        <w:rPr>
-          <w:rFonts w:ascii="微软雅黑" w:eastAsia="微软雅黑" w:hAnsi="微软雅黑"/>
-          <w:sz w:val="24"/>
-          <w:szCs w:val="24"/>
-        </w:rPr>
-        <w:t xml:space="preserve">ion such as project charter, </w:t>
-      </w:r>
-      <w:r>
-        <w:rPr>
-          <w:rFonts w:ascii="微软雅黑" w:eastAsia="微软雅黑" w:hAnsi="微软雅黑"/>
-          <w:sz w:val="24"/>
-          <w:szCs w:val="24"/>
-        </w:rPr>
-        <w:t xml:space="preserve">Project Plan/ Design, </w:t>
-      </w:r>
-      <w:r>
-        <w:rPr>
-          <w:rFonts w:ascii="微软雅黑" w:eastAsia="微软雅黑" w:hAnsi="微软雅黑"/>
-          <w:sz w:val="24"/>
-          <w:szCs w:val="24"/>
-        </w:rPr>
-        <w:t xml:space="preserve">Detail design, </w:t>
-      </w:r>
-      <w:r>
-        <w:rPr>
-          <w:rFonts w:ascii="微软雅黑" w:eastAsia="微软雅黑" w:hAnsi="微软雅黑"/>
-          <w:sz w:val="24"/>
-          <w:szCs w:val="24"/>
-        </w:rPr>
-        <w:t>Test plan</w:t>
-      </w:r>
-      <w:r>
-        <w:rPr>
-          <w:rFonts w:ascii="微软雅黑" w:eastAsia="微软雅黑" w:hAnsi="微软雅黑"/>
-          <w:sz w:val="24"/>
-          <w:szCs w:val="24"/>
-        </w:rPr>
-        <w:t>.</w:t>
+        <w:t>Documentation such as project charter, Project Plan/ Design, Detail design, Test plan.</w:t>
       </w:r>
     </w:p>
     <w:p>
@@ -6026,12 +5856,11 @@
         <w:spacing w:line="415" w:lineRule="auto"/>
         <w:jc w:val="left"/>
       </w:pPr>
-      <w:bookmarkStart w:id="24" w:name="_Toc3223127"/>
+      <w:bookmarkStart w:id="24" w:name="_Toc3322281"/>
       <w:r>
         <w:rPr>
           <w:rFonts w:ascii="微软雅黑" w:eastAsia="微软雅黑" w:hAnsi="微软雅黑"/>
         </w:rPr>
-        <w:lastRenderedPageBreak/>
         <w:t>5.3 Project support functions</w:t>
       </w:r>
       <w:bookmarkEnd w:id="24"/>
@@ -6056,7 +5885,7 @@
         <w:spacing w:line="415" w:lineRule="auto"/>
         <w:jc w:val="left"/>
       </w:pPr>
-      <w:bookmarkStart w:id="25" w:name="_Toc3223128"/>
+      <w:bookmarkStart w:id="25" w:name="_Toc3322282"/>
       <w:r>
         <w:rPr>
           <w:rFonts w:ascii="微软雅黑" w:eastAsia="微软雅黑" w:hAnsi="微软雅黑"/>
@@ -6082,15 +5911,7 @@
           <w:sz w:val="24"/>
           <w:szCs w:val="24"/>
         </w:rPr>
-        <w:t xml:space="preserve">The project is accounted for project </w:t>
-      </w:r>
-      <w:r>
-        <w:rPr>
-          <w:rFonts w:ascii="微软雅黑" w:eastAsia="微软雅黑" w:hAnsi="微软雅黑"/>
-          <w:sz w:val="24"/>
-          <w:szCs w:val="24"/>
-        </w:rPr>
-        <w:t>resources, technologies and tools required to whole analysis, implementation, and test of the application.</w:t>
+        <w:t>The project is accounted for project resources, technologies and tools required to whole analysis, implementation, and test of the application.</w:t>
       </w:r>
     </w:p>
     <w:p>
@@ -6130,15 +5951,7 @@
           <w:sz w:val="24"/>
           <w:szCs w:val="24"/>
         </w:rPr>
-        <w:t>The document for all phases will be revised in subsequent phases if applicable</w:t>
-      </w:r>
-      <w:r>
-        <w:rPr>
-          <w:rFonts w:ascii="微软雅黑" w:eastAsia="微软雅黑" w:hAnsi="微软雅黑"/>
-          <w:sz w:val="24"/>
-          <w:szCs w:val="24"/>
-        </w:rPr>
-        <w:t>.</w:t>
+        <w:t>The document for all phases will be revised in subsequent phases if applicable.</w:t>
       </w:r>
     </w:p>
     <w:sectPr>
@@ -10093,7 +9906,7 @@
     <w:lsdException w:name="HTML Sample" w:semiHidden="1" w:unhideWhenUsed="1"/>
     <w:lsdException w:name="HTML Typewriter" w:semiHidden="1" w:unhideWhenUsed="1"/>
     <w:lsdException w:name="HTML Variable" w:semiHidden="1" w:unhideWhenUsed="1"/>
-    <w:lsdException w:name="Normal Table" w:qFormat="1"/>
+    <w:lsdException w:name="Normal Table" w:semiHidden="1" w:unhideWhenUsed="1" w:qFormat="1"/>
     <w:lsdException w:name="annotation subject" w:semiHidden="1" w:unhideWhenUsed="1"/>
     <w:lsdException w:name="No List" w:semiHidden="1" w:unhideWhenUsed="1"/>
     <w:lsdException w:name="Outline List 1" w:semiHidden="1" w:unhideWhenUsed="1"/>
@@ -10137,8 +9950,10 @@
     <w:lsdException w:name="Table Elegant" w:semiHidden="1" w:unhideWhenUsed="1"/>
     <w:lsdException w:name="Table Professional" w:semiHidden="1" w:unhideWhenUsed="1"/>
     <w:lsdException w:name="Table Subtle 1" w:semiHidden="1" w:unhideWhenUsed="1"/>
+    <w:lsdException w:name="Table Subtle 2" w:semiHidden="1" w:unhideWhenUsed="1"/>
     <w:lsdException w:name="Table Web 1" w:semiHidden="1" w:unhideWhenUsed="1"/>
     <w:lsdException w:name="Table Web 2" w:semiHidden="1" w:unhideWhenUsed="1"/>
+    <w:lsdException w:name="Table Web 3" w:semiHidden="1" w:unhideWhenUsed="1"/>
     <w:lsdException w:name="Balloon Text" w:semiHidden="1" w:unhideWhenUsed="1"/>
     <w:lsdException w:name="Table Grid" w:uiPriority="59" w:qFormat="1"/>
     <w:lsdException w:name="Table Theme" w:semiHidden="1" w:unhideWhenUsed="1"/>
@@ -10960,7 +10775,7 @@
 </file>
 
 <file path=customXml/itemProps2.xml><?xml version="1.0" encoding="utf-8"?>
-<ds:datastoreItem xmlns:ds="http://schemas.openxmlformats.org/officeDocument/2006/customXml" ds:itemID="{18699F7E-11AA-4A46-86AD-7A94871D4F33}">
+<ds:datastoreItem xmlns:ds="http://schemas.openxmlformats.org/officeDocument/2006/customXml" ds:itemID="{9DD8ACA5-6233-43FE-BC5F-6DB81C8F93A2}">
   <ds:schemaRefs>
     <ds:schemaRef ds:uri="http://schemas.openxmlformats.org/wordprocessingml/2006/main"/>
     <ds:schemaRef ds:uri="http://schemas.openxmlformats.org/officeDocument/2006/relationships"/>

</xml_diff>